<commit_message>
Final commit for v2.19.1
</commit_message>
<xml_diff>
--- a/Multiplayer Development Docs/Multiplayer handshaking.docx
+++ b/Multiplayer Development Docs/Multiplayer handshaking.docx
@@ -1010,13 +1010,36 @@
                           </w:p>
                           <w:p>
                             <w:r>
-                              <w:t xml:space="preserve">Creates new InfoVector &amp; loads </w:t>
+                              <w:t xml:space="preserve">Creates new </w:t>
+                            </w:r>
+                            <w:proofErr w:type="spellStart"/>
+                            <w:r>
+                              <w:t>InfoVector</w:t>
+                            </w:r>
+                            <w:proofErr w:type="spellEnd"/>
+                            <w:r>
+                              <w:t xml:space="preserve"> &amp; loads </w:t>
                             </w:r>
                           </w:p>
                           <w:p>
                             <w:r>
                               <w:tab/>
-                              <w:t xml:space="preserve">RailwayNames and RlyUserNumbers </w:t>
+                            </w:r>
+                            <w:proofErr w:type="spellStart"/>
+                            <w:r>
+                              <w:t>RailwayNames</w:t>
+                            </w:r>
+                            <w:proofErr w:type="spellEnd"/>
+                            <w:r>
+                              <w:t xml:space="preserve"> and </w:t>
+                            </w:r>
+                            <w:proofErr w:type="spellStart"/>
+                            <w:r>
+                              <w:t>RlyUserNumbers</w:t>
+                            </w:r>
+                            <w:proofErr w:type="spellEnd"/>
+                            <w:r>
+                              <w:t xml:space="preserve"> </w:t>
                             </w:r>
                           </w:p>
                           <w:p>
@@ -1232,11 +1255,19 @@
                       <wps:txbx>
                         <w:txbxContent>
                           <w:p>
+                            <w:proofErr w:type="spellStart"/>
                             <w:r>
                               <w:rPr>
                                 <w:color w:val="0000FF"/>
                               </w:rPr>
-                              <w:t>PlayerMakingInitialContactFlag = true</w:t>
+                              <w:t>PlayerMakingInitialContactFlag</w:t>
+                            </w:r>
+                            <w:proofErr w:type="spellEnd"/>
+                            <w:r>
+                              <w:rPr>
+                                <w:color w:val="0000FF"/>
+                              </w:rPr>
+                              <w:t xml:space="preserve"> = true</w:t>
                             </w:r>
                           </w:p>
                         </w:txbxContent>
@@ -1608,6 +1639,7 @@
                                 <w:color w:val="0000FF"/>
                               </w:rPr>
                             </w:pPr>
+                            <w:proofErr w:type="spellStart"/>
                             <w:r>
                               <w:rPr>
                                 <w:color w:val="0000FF"/>
@@ -1620,6 +1652,7 @@
                               </w:rPr>
                               <w:t>Flag</w:t>
                             </w:r>
+                            <w:proofErr w:type="spellEnd"/>
                             <w:r>
                               <w:rPr>
                                 <w:color w:val="0000FF"/>
@@ -1857,13 +1890,8 @@
         </w:rPr>
         <w:tab/>
       </w:r>
-      <w:proofErr w:type="gramStart"/>
-      <w:r>
-        <w:t>identifies</w:t>
-      </w:r>
-      <w:proofErr w:type="gramEnd"/>
-      <w:r>
-        <w:t xml:space="preserve"> the sender</w:t>
+      <w:r>
+        <w:t>identifies the sender</w:t>
       </w:r>
       <w:r>
         <w:t xml:space="preserve"> so the port and IP can be saved by the host after each contact - these can </w:t>
@@ -1989,7 +2017,15 @@
         <w:tab/>
       </w:r>
       <w:r>
-        <w:t>sometimes be changd by the router)</w:t>
+        <w:t>sometimes be chang</w:t>
+      </w:r>
+      <w:r>
+        <w:t>e</w:t>
+      </w:r>
+      <w:bookmarkStart w:id="0" w:name="_GoBack"/>
+      <w:bookmarkEnd w:id="0"/>
+      <w:r>
+        <w:t>d by the router)</w:t>
       </w:r>
     </w:p>
     <w:p/>
@@ -2241,8 +2277,13 @@
                               <w:t>pdates grid</w:t>
                             </w:r>
                             <w:r>
-                              <w:t>/InfoVector</w:t>
-                            </w:r>
+                              <w:t>/</w:t>
+                            </w:r>
+                            <w:proofErr w:type="spellStart"/>
+                            <w:r>
+                              <w:t>InfoVector</w:t>
+                            </w:r>
+                            <w:proofErr w:type="spellEnd"/>
                           </w:p>
                         </w:txbxContent>
                       </wps:txbx>
@@ -2544,12 +2585,14 @@
                             <w:r>
                               <w:t xml:space="preserve"> can attempt to </w:t>
                             </w:r>
+                            <w:proofErr w:type="spellStart"/>
                             <w:r>
                               <w:t>rej</w:t>
                             </w:r>
                             <w:r>
                               <w:t>oin</w:t>
                             </w:r>
+                            <w:proofErr w:type="spellEnd"/>
                           </w:p>
                         </w:txbxContent>
                       </wps:txbx>
@@ -3156,11 +3199,19 @@
                                 <w:color w:val="0000FF"/>
                               </w:rPr>
                             </w:pPr>
+                            <w:proofErr w:type="spellStart"/>
                             <w:r>
                               <w:rPr>
                                 <w:color w:val="0000FF"/>
                               </w:rPr>
-                              <w:t>PlayerMakingInitialContactFlag = false</w:t>
+                              <w:t>PlayerMakingInitialContactFlag</w:t>
+                            </w:r>
+                            <w:proofErr w:type="spellEnd"/>
+                            <w:r>
+                              <w:rPr>
+                                <w:color w:val="0000FF"/>
+                              </w:rPr>
+                              <w:t xml:space="preserve"> = false</w:t>
                             </w:r>
                           </w:p>
                         </w:txbxContent>
@@ -3415,21 +3466,39 @@
                         <w:txbxContent>
                           <w:p>
                             <w:r>
-                              <w:t>Stores own UserNumber</w:t>
-                            </w:r>
+                              <w:t xml:space="preserve">Stores own </w:t>
+                            </w:r>
+                            <w:proofErr w:type="spellStart"/>
+                            <w:r>
+                              <w:t>UserNumber</w:t>
+                            </w:r>
+                            <w:proofErr w:type="spellEnd"/>
                           </w:p>
                           <w:p>
                             <w:r>
                               <w:t>C</w:t>
                             </w:r>
                             <w:r>
-                              <w:t xml:space="preserve">ompiles DynMapFromHost and </w:t>
+                              <w:t xml:space="preserve">ompiles </w:t>
+                            </w:r>
+                            <w:proofErr w:type="spellStart"/>
+                            <w:r>
+                              <w:t>DynMapFromHost</w:t>
+                            </w:r>
+                            <w:proofErr w:type="spellEnd"/>
+                            <w:r>
+                              <w:t xml:space="preserve"> and </w:t>
                             </w:r>
                             <w:r>
                               <w:tab/>
                             </w:r>
-                            <w:r>
-                              <w:t xml:space="preserve">DynMapToHost </w:t>
+                            <w:proofErr w:type="spellStart"/>
+                            <w:r>
+                              <w:t>DynMapToHost</w:t>
+                            </w:r>
+                            <w:proofErr w:type="spellEnd"/>
+                            <w:r>
+                              <w:t xml:space="preserve"> </w:t>
                             </w:r>
                             <w:r>
                               <w:t>(</w:t>
@@ -3602,13 +3671,27 @@
                               <w:rPr>
                                 <w:color w:val="FF0000"/>
                               </w:rPr>
-                              <w:t>player usernumber+</w:t>
-                            </w:r>
+                              <w:t xml:space="preserve">player </w:t>
+                            </w:r>
+                            <w:proofErr w:type="spellStart"/>
                             <w:r>
                               <w:rPr>
                                 <w:color w:val="FF0000"/>
                               </w:rPr>
-                              <w:t>OneRailwayCouplingMap as buffer for the player</w:t>
+                              <w:t>usernumber+</w:t>
+                            </w:r>
+                            <w:r>
+                              <w:rPr>
+                                <w:color w:val="FF0000"/>
+                              </w:rPr>
+                              <w:t>OneRailwayCouplingMap</w:t>
+                            </w:r>
+                            <w:proofErr w:type="spellEnd"/>
+                            <w:r>
+                              <w:rPr>
+                                <w:color w:val="FF0000"/>
+                              </w:rPr>
+                              <w:t xml:space="preserve"> as buffer for the player</w:t>
                             </w:r>
                             <w:r>
                               <w:rPr>
@@ -4035,11 +4118,40 @@
         </w:rPr>
         <w:tab/>
       </w:r>
+      <w:proofErr w:type="spellStart"/>
       <w:r>
         <w:t>DynMap</w:t>
       </w:r>
       <w:r>
-        <w:t>From &amp; ToHost are std::maps with key a pair, 1st usernumber,</w:t>
+        <w:t>From</w:t>
+      </w:r>
+      <w:proofErr w:type="spellEnd"/>
+      <w:r>
+        <w:t xml:space="preserve"> &amp; </w:t>
+      </w:r>
+      <w:proofErr w:type="spellStart"/>
+      <w:r>
+        <w:t>ToHost</w:t>
+      </w:r>
+      <w:proofErr w:type="spellEnd"/>
+      <w:r>
+        <w:t xml:space="preserve"> are </w:t>
+      </w:r>
+      <w:proofErr w:type="spellStart"/>
+      <w:r>
+        <w:t>std</w:t>
+      </w:r>
+      <w:proofErr w:type="spellEnd"/>
+      <w:r>
+        <w:t xml:space="preserve">::maps with key a pair, 1st </w:t>
+      </w:r>
+      <w:proofErr w:type="spellStart"/>
+      <w:r>
+        <w:t>usernumber</w:t>
+      </w:r>
+      <w:proofErr w:type="spellEnd"/>
+      <w:r>
+        <w:t>,</w:t>
       </w:r>
     </w:p>
     <w:p>
@@ -4392,11 +4504,19 @@
                                 <w:color w:val="0000FF"/>
                               </w:rPr>
                             </w:pPr>
+                            <w:proofErr w:type="spellStart"/>
                             <w:r>
                               <w:rPr>
                                 <w:color w:val="0000FF"/>
                               </w:rPr>
-                              <w:t>PlayerMakingInitialContactFlag = false</w:t>
+                              <w:t>PlayerMakingInitialContactFlag</w:t>
+                            </w:r>
+                            <w:proofErr w:type="spellEnd"/>
+                            <w:r>
+                              <w:rPr>
+                                <w:color w:val="0000FF"/>
+                              </w:rPr>
+                              <w:t xml:space="preserve"> = false</w:t>
                             </w:r>
                           </w:p>
                           <w:p>
@@ -4405,11 +4525,19 @@
                                 <w:color w:val="0000FF"/>
                               </w:rPr>
                             </w:pPr>
+                            <w:proofErr w:type="spellStart"/>
                             <w:r>
                               <w:rPr>
                                 <w:color w:val="0000FF"/>
                               </w:rPr>
-                              <w:t>PlayerReadyToBeginFlag = true</w:t>
+                              <w:t>PlayerReadyToBeginFlag</w:t>
+                            </w:r>
+                            <w:proofErr w:type="spellEnd"/>
+                            <w:r>
+                              <w:rPr>
+                                <w:color w:val="0000FF"/>
+                              </w:rPr>
+                              <w:t xml:space="preserve"> = true</w:t>
                             </w:r>
                           </w:p>
                         </w:txbxContent>
@@ -5108,11 +5236,17 @@
                             <w:r>
                               <w:t xml:space="preserve">pdates </w:t>
                             </w:r>
+                            <w:proofErr w:type="spellStart"/>
                             <w:r>
                               <w:t>HostCombinedDynamicMap</w:t>
                             </w:r>
-                            <w:r>
-                              <w:t>, updates grid &amp; I</w:t>
+                            <w:proofErr w:type="spellEnd"/>
+                            <w:r>
+                              <w:t xml:space="preserve">, updates grid &amp; </w:t>
+                            </w:r>
+                            <w:proofErr w:type="spellStart"/>
+                            <w:r>
+                              <w:t>I</w:t>
                             </w:r>
                             <w:r>
                               <w:t>nfo</w:t>
@@ -5123,6 +5257,7 @@
                             <w:r>
                               <w:t>ector</w:t>
                             </w:r>
+                            <w:proofErr w:type="spellEnd"/>
                           </w:p>
                         </w:txbxContent>
                       </wps:txbx>
@@ -5374,11 +5509,19 @@
                                 <w:color w:val="0000FF"/>
                               </w:rPr>
                             </w:pPr>
+                            <w:proofErr w:type="spellStart"/>
                             <w:r>
                               <w:rPr>
                                 <w:color w:val="0000FF"/>
                               </w:rPr>
-                              <w:t>PlayerReadyToBeginFlag = false</w:t>
+                              <w:t>PlayerReadyToBeginFlag</w:t>
+                            </w:r>
+                            <w:proofErr w:type="spellEnd"/>
+                            <w:r>
+                              <w:rPr>
+                                <w:color w:val="0000FF"/>
+                              </w:rPr>
+                              <w:t xml:space="preserve"> = false</w:t>
                             </w:r>
                           </w:p>
                           <w:p>
@@ -5387,11 +5530,19 @@
                                 <w:color w:val="0000FF"/>
                               </w:rPr>
                             </w:pPr>
+                            <w:proofErr w:type="spellStart"/>
                             <w:r>
                               <w:rPr>
                                 <w:color w:val="0000FF"/>
                               </w:rPr>
-                              <w:t>PlayerAwaitingHostStartFlag = true</w:t>
+                              <w:t>PlayerAwaitingHostStartFlag</w:t>
+                            </w:r>
+                            <w:proofErr w:type="spellEnd"/>
+                            <w:r>
+                              <w:rPr>
+                                <w:color w:val="0000FF"/>
+                              </w:rPr>
+                              <w:t xml:space="preserve"> = true</w:t>
                             </w:r>
                           </w:p>
                         </w:txbxContent>
@@ -6600,6 +6751,7 @@
                                 <w:color w:val="0000FF"/>
                               </w:rPr>
                             </w:pPr>
+                            <w:proofErr w:type="spellStart"/>
                             <w:r>
                               <w:rPr>
                                 <w:color w:val="0000FF"/>
@@ -6612,6 +6764,7 @@
                               </w:rPr>
                               <w:t>Flag</w:t>
                             </w:r>
+                            <w:proofErr w:type="spellEnd"/>
                             <w:r>
                               <w:rPr>
                                 <w:color w:val="0000FF"/>
@@ -6637,11 +6790,19 @@
                                 <w:color w:val="0000FF"/>
                               </w:rPr>
                             </w:pPr>
+                            <w:proofErr w:type="spellStart"/>
                             <w:r>
                               <w:rPr>
                                 <w:color w:val="0000FF"/>
                               </w:rPr>
-                              <w:t>HostInSessionFlag = true</w:t>
+                              <w:t>HostInSessionFlag</w:t>
+                            </w:r>
+                            <w:proofErr w:type="spellEnd"/>
+                            <w:r>
+                              <w:rPr>
+                                <w:color w:val="0000FF"/>
+                              </w:rPr>
+                              <w:t xml:space="preserve"> = true</w:t>
                             </w:r>
                           </w:p>
                         </w:txbxContent>
@@ -6929,12 +7090,14 @@
                                 <w:color w:val="0000FF"/>
                               </w:rPr>
                             </w:pPr>
+                            <w:proofErr w:type="spellStart"/>
                             <w:r>
                               <w:rPr>
                                 <w:color w:val="0000FF"/>
                               </w:rPr>
                               <w:t>PlayerAwaitingHostStartFlag</w:t>
                             </w:r>
+                            <w:proofErr w:type="spellEnd"/>
                             <w:r>
                               <w:rPr>
                                 <w:color w:val="0000FF"/>
@@ -6948,6 +7111,7 @@
                                 <w:color w:val="0000FF"/>
                               </w:rPr>
                             </w:pPr>
+                            <w:proofErr w:type="spellStart"/>
                             <w:r>
                               <w:rPr>
                                 <w:color w:val="0000FF"/>
@@ -6960,6 +7124,7 @@
                               </w:rPr>
                               <w:t>Flag</w:t>
                             </w:r>
+                            <w:proofErr w:type="spellEnd"/>
                             <w:r>
                               <w:rPr>
                                 <w:color w:val="0000FF"/>
@@ -8041,6 +8206,7 @@
                               </w:rPr>
                               <w:t xml:space="preserve">Sends </w:t>
                             </w:r>
+                            <w:proofErr w:type="spellStart"/>
                             <w:r>
                               <w:rPr>
                                 <w:color w:val="FF0000"/>
@@ -8051,7 +8217,14 @@
                               <w:rPr>
                                 <w:color w:val="FF0000"/>
                               </w:rPr>
-                              <w:t>DynMapFromHost as buffer--</w:t>
+                              <w:t>DynMapFromHost</w:t>
+                            </w:r>
+                            <w:proofErr w:type="spellEnd"/>
+                            <w:r>
+                              <w:rPr>
+                                <w:color w:val="FF0000"/>
+                              </w:rPr>
+                              <w:t xml:space="preserve"> as buffer--</w:t>
                             </w:r>
                             <w:r>
                               <w:rPr>
@@ -8345,7 +8518,15 @@
                         <w:txbxContent>
                           <w:p>
                             <w:r>
-                              <w:t>Updates DynMapToHost every 5 secs</w:t>
+                              <w:t xml:space="preserve">Updates </w:t>
+                            </w:r>
+                            <w:proofErr w:type="spellStart"/>
+                            <w:r>
+                              <w:t>DynMapToHost</w:t>
+                            </w:r>
+                            <w:proofErr w:type="spellEnd"/>
+                            <w:r>
+                              <w:t xml:space="preserve"> every 5 secs</w:t>
                             </w:r>
                           </w:p>
                         </w:txbxContent>
@@ -8606,12 +8787,19 @@
                             <w:r>
                               <w:t xml:space="preserve">Updates </w:t>
                             </w:r>
+                            <w:proofErr w:type="spellStart"/>
                             <w:r>
                               <w:t>HostCombinedDynamicMap</w:t>
                             </w:r>
-                            <w:r>
-                              <w:t>, updates grid &amp; InfoVector</w:t>
-                            </w:r>
+                            <w:proofErr w:type="spellEnd"/>
+                            <w:r>
+                              <w:t xml:space="preserve">, updates grid &amp; </w:t>
+                            </w:r>
+                            <w:proofErr w:type="spellStart"/>
+                            <w:r>
+                              <w:t>InfoVector</w:t>
+                            </w:r>
+                            <w:proofErr w:type="spellEnd"/>
                           </w:p>
                         </w:txbxContent>
                       </wps:txbx>
@@ -8805,8 +8993,6 @@
       <w:r>
         <w:tab/>
       </w:r>
-      <w:bookmarkStart w:id="0" w:name="_GoBack"/>
-      <w:bookmarkEnd w:id="0"/>
       <w:r>
         <w:tab/>
       </w:r>
@@ -9085,8 +9271,13 @@
                             <w:r>
                               <w:t xml:space="preserve">Updates </w:t>
                             </w:r>
-                            <w:r>
-                              <w:t xml:space="preserve">TTClock + </w:t>
+                            <w:proofErr w:type="spellStart"/>
+                            <w:r>
+                              <w:t>TTClock</w:t>
+                            </w:r>
+                            <w:proofErr w:type="spellEnd"/>
+                            <w:r>
+                              <w:t xml:space="preserve"> + </w:t>
                             </w:r>
                             <w:r>
                               <w:t>entry times &amp; services</w:t>
@@ -9560,19 +9751,13 @@
                         <w:txbxContent>
                           <w:p>
                             <w:r>
-                              <w:t>Asks if there are any timer changes</w:t>
-                            </w:r>
-                            <w:r>
-                              <w:t xml:space="preserve"> </w:t>
+                              <w:t xml:space="preserve">Asks if there are any timer changes </w:t>
                             </w:r>
                             <w:r>
                               <w:t>(</w:t>
                             </w:r>
                             <w:r>
-                              <w:t xml:space="preserve">every </w:t>
-                            </w:r>
-                            <w:r>
-                              <w:t>second</w:t>
+                              <w:t>every second</w:t>
                             </w:r>
                             <w:r>
                               <w:t>)</w:t>
@@ -10048,19 +10233,7 @@
                               <w:rPr>
                                 <w:color w:val="FF0000"/>
                               </w:rPr>
-                              <w:t xml:space="preserve">Sends </w:t>
-                            </w:r>
-                            <w:r>
-                              <w:rPr>
-                                <w:color w:val="FF0000"/>
-                              </w:rPr>
-                              <w:t xml:space="preserve">appropriate change message </w:t>
-                            </w:r>
-                            <w:r>
-                              <w:rPr>
-                                <w:color w:val="FF0000"/>
-                              </w:rPr>
-                              <w:t>--------</w:t>
+                              <w:t>Sends appropriate change message --------</w:t>
                             </w:r>
                             <w:r>
                               <w:rPr>
@@ -10624,8 +10797,13 @@
                         <w:txbxContent>
                           <w:p>
                             <w:r>
-                              <w:t>End sequence, player can attempt to rejoin</w:t>
-                            </w:r>
+                              <w:t xml:space="preserve">End sequence, player can attempt to </w:t>
+                            </w:r>
+                            <w:proofErr w:type="spellStart"/>
+                            <w:r>
+                              <w:t>rejoin</w:t>
+                            </w:r>
+                            <w:proofErr w:type="spellEnd"/>
                           </w:p>
                         </w:txbxContent>
                       </wps:txbx>
@@ -10780,11 +10958,19 @@
                                 <w:color w:val="0000FF"/>
                               </w:rPr>
                             </w:pPr>
+                            <w:proofErr w:type="spellStart"/>
                             <w:r>
                               <w:rPr>
                                 <w:color w:val="0000FF"/>
                               </w:rPr>
-                              <w:t>PlayerCancelJoinFlag = false</w:t>
+                              <w:t>PlayerCancelJoinFlag</w:t>
+                            </w:r>
+                            <w:proofErr w:type="spellEnd"/>
+                            <w:r>
+                              <w:rPr>
+                                <w:color w:val="0000FF"/>
+                              </w:rPr>
+                              <w:t xml:space="preserve"> = false</w:t>
                             </w:r>
                           </w:p>
                         </w:txbxContent>
@@ -11259,8 +11445,13 @@
                         <w:txbxContent>
                           <w:p>
                             <w:r>
-                              <w:t>Remove player from grid &amp; InfoVector</w:t>
-                            </w:r>
+                              <w:t xml:space="preserve">Remove player from grid &amp; </w:t>
+                            </w:r>
+                            <w:proofErr w:type="spellStart"/>
+                            <w:r>
+                              <w:t>InfoVector</w:t>
+                            </w:r>
+                            <w:proofErr w:type="spellEnd"/>
                           </w:p>
                         </w:txbxContent>
                       </wps:txbx>
@@ -11668,11 +11859,19 @@
                                 <w:color w:val="0000FF"/>
                               </w:rPr>
                             </w:pPr>
+                            <w:proofErr w:type="spellStart"/>
                             <w:r>
                               <w:rPr>
                                 <w:color w:val="0000FF"/>
                               </w:rPr>
-                              <w:t>PlayerCancelJoinFlag = true</w:t>
+                              <w:t>PlayerCancelJoinFlag</w:t>
+                            </w:r>
+                            <w:proofErr w:type="spellEnd"/>
+                            <w:r>
+                              <w:rPr>
+                                <w:color w:val="0000FF"/>
+                              </w:rPr>
+                              <w:t xml:space="preserve"> = true</w:t>
                             </w:r>
                           </w:p>
                           <w:p>
@@ -12044,8 +12243,13 @@
       </w:r>
     </w:p>
     <w:p>
-      <w:r>
-        <w:t xml:space="preserve">Masterclock not </w:t>
+      <w:proofErr w:type="spellStart"/>
+      <w:r>
+        <w:t>Masterclock</w:t>
+      </w:r>
+      <w:proofErr w:type="spellEnd"/>
+      <w:r>
+        <w:t xml:space="preserve"> not </w:t>
       </w:r>
       <w:r>
         <w:t>disabled when deactivated</w:t>
@@ -12064,13 +12268,26 @@
       </w:r>
     </w:p>
     <w:p>
-      <w:r>
-        <w:t>Masterclock not disabled when deactivated</w:t>
+      <w:proofErr w:type="spellStart"/>
+      <w:r>
+        <w:t>Masterclock</w:t>
+      </w:r>
+      <w:proofErr w:type="spellEnd"/>
+      <w:r>
+        <w:t xml:space="preserve"> not disabled when deactivated</w:t>
       </w:r>
     </w:p>
     <w:p>
       <w:r>
-        <w:t>Times to entry from DynMapFromHost used in place of timetable times for floating window</w:t>
+        <w:t xml:space="preserve">Times to entry from </w:t>
+      </w:r>
+      <w:proofErr w:type="spellStart"/>
+      <w:r>
+        <w:t>DynMapFromHost</w:t>
+      </w:r>
+      <w:proofErr w:type="spellEnd"/>
+      <w:r>
+        <w:t xml:space="preserve"> used in place of timetable times for floating window</w:t>
       </w:r>
     </w:p>
     <w:p/>
@@ -12941,7 +13158,7 @@
 </file>
 
 <file path=customXml/itemProps1.xml><?xml version="1.0" encoding="utf-8"?>
-<ds:datastoreItem xmlns:ds="http://schemas.openxmlformats.org/officeDocument/2006/customXml" ds:itemID="{6645131C-F5F6-4FD6-B042-8CBB59B7D994}">
+<ds:datastoreItem xmlns:ds="http://schemas.openxmlformats.org/officeDocument/2006/customXml" ds:itemID="{BD53F84B-DE64-4483-BFE7-2E9390F8C44C}">
   <ds:schemaRefs>
     <ds:schemaRef ds:uri="http://schemas.openxmlformats.org/officeDocument/2006/bibliography"/>
   </ds:schemaRefs>

</xml_diff>